<commit_message>
edit file bao cao
</commit_message>
<xml_diff>
--- a/518H0591_518H0105_FinalProject.docx
+++ b/518H0591_518H0105_FinalProject.docx
@@ -98,12 +98,12 @@
           <wp:inline distB="0" distT="0" distL="0" distR="0">
             <wp:extent cx="1183436" cy="653369"/>
             <wp:effectExtent b="0" l="0" r="0" t="0"/>
-            <wp:docPr id="27" name="image31.png"/>
+            <wp:docPr id="24" name="image22.png"/>
             <a:graphic>
               <a:graphicData uri="http://schemas.openxmlformats.org/drawingml/2006/picture">
                 <pic:pic>
                   <pic:nvPicPr>
-                    <pic:cNvPr id="0" name="image31.png"/>
+                    <pic:cNvPr id="0" name="image22.png"/>
                     <pic:cNvPicPr preferRelativeResize="0"/>
                   </pic:nvPicPr>
                   <pic:blipFill>
@@ -636,12 +636,12 @@
           <wp:inline distB="0" distT="0" distL="0" distR="0">
             <wp:extent cx="1183436" cy="653369"/>
             <wp:effectExtent b="0" l="0" r="0" t="0"/>
-            <wp:docPr id="29" name="image31.png"/>
+            <wp:docPr id="26" name="image22.png"/>
             <a:graphic>
               <a:graphicData uri="http://schemas.openxmlformats.org/drawingml/2006/picture">
                 <pic:pic>
                   <pic:nvPicPr>
-                    <pic:cNvPr id="0" name="image31.png"/>
+                    <pic:cNvPr id="0" name="image22.png"/>
                     <pic:cNvPicPr preferRelativeResize="0"/>
                   </pic:nvPicPr>
                   <pic:blipFill>
@@ -1167,7 +1167,7 @@
           <w:szCs w:val="28"/>
           <w:rtl w:val="0"/>
         </w:rPr>
-        <w:t xml:space="preserve">In order to make this report complete and achieve good results, we would like to express our sincere gratitude to the leadership of Ton Duc Thang University for supporting, helping and facilitating us to complete the report well during the study period and especially thanks for the conscientious guidance and assistance of Mr. Pham Thai Ky Trung over the past time. Completely thank for having received the support and assistance of many teachers and classmates. With limited time and experience, this report cannot avoid mistakes. We are looking forward to receiving advice and comments from teachers so that we can improve our awareness, better serve the practical work later.  </w:t>
+        <w:t xml:space="preserve">In order to make this report complete and achieve good results, we would like to express our sincere gratitude to the leadership of Ton Duc Thang University for supporting, helping and facilitating us to complete the report well during the study period and especially thanks for the conscientious guidance and assistance of Mr. Pham Thai Ky Trung over the past time. Completely thankful for having received the support and assistance of many teachers and classmates. With limited time and experience, this report cannot avoid mistakes. We are looking forward to receiving advice and comments from teachers so that we can improve our awareness, better serve the practical work later.  </w:t>
       </w:r>
     </w:p>
     <w:p>
@@ -11703,12 +11703,12 @@
           <wp:inline distB="0" distT="0" distL="0" distR="0">
             <wp:extent cx="4914044" cy="2224405"/>
             <wp:effectExtent b="0" l="0" r="0" t="0"/>
-            <wp:docPr id="28" name="image35.png"/>
+            <wp:docPr id="25" name="image29.png"/>
             <a:graphic>
               <a:graphicData uri="http://schemas.openxmlformats.org/drawingml/2006/picture">
                 <pic:pic>
                   <pic:nvPicPr>
-                    <pic:cNvPr id="0" name="image35.png"/>
+                    <pic:cNvPr id="0" name="image29.png"/>
                     <pic:cNvPicPr preferRelativeResize="0"/>
                   </pic:nvPicPr>
                   <pic:blipFill>
@@ -12119,12 +12119,12 @@
           <wp:inline distB="0" distT="0" distL="0" distR="0">
             <wp:extent cx="4882251" cy="2891427"/>
             <wp:effectExtent b="0" l="0" r="0" t="0"/>
-            <wp:docPr id="31" name="image30.png"/>
+            <wp:docPr id="28" name="image28.png"/>
             <a:graphic>
               <a:graphicData uri="http://schemas.openxmlformats.org/drawingml/2006/picture">
                 <pic:pic>
                   <pic:nvPicPr>
-                    <pic:cNvPr id="0" name="image30.png"/>
+                    <pic:cNvPr id="0" name="image28.png"/>
                     <pic:cNvPicPr preferRelativeResize="0"/>
                   </pic:nvPicPr>
                   <pic:blipFill>
@@ -14413,12 +14413,12 @@
           <wp:inline distB="0" distT="0" distL="0" distR="0">
             <wp:extent cx="5268469" cy="4528531"/>
             <wp:effectExtent b="0" l="0" r="0" t="0"/>
-            <wp:docPr id="30" name="image22.png"/>
+            <wp:docPr id="27" name="image33.png"/>
             <a:graphic>
               <a:graphicData uri="http://schemas.openxmlformats.org/drawingml/2006/picture">
                 <pic:pic>
                   <pic:nvPicPr>
-                    <pic:cNvPr id="0" name="image22.png"/>
+                    <pic:cNvPr id="0" name="image33.png"/>
                     <pic:cNvPicPr preferRelativeResize="0"/>
                   </pic:nvPicPr>
                   <pic:blipFill>
@@ -24840,12 +24840,12 @@
           <wp:inline distB="0" distT="0" distL="0" distR="0">
             <wp:extent cx="5058990" cy="2102485"/>
             <wp:effectExtent b="0" l="0" r="0" t="0"/>
-            <wp:docPr id="32" name="image32.png"/>
+            <wp:docPr id="29" name="image27.png"/>
             <a:graphic>
               <a:graphicData uri="http://schemas.openxmlformats.org/drawingml/2006/picture">
                 <pic:pic>
                   <pic:nvPicPr>
-                    <pic:cNvPr id="0" name="image32.png"/>
+                    <pic:cNvPr id="0" name="image27.png"/>
                     <pic:cNvPicPr preferRelativeResize="0"/>
                   </pic:nvPicPr>
                   <pic:blipFill>
@@ -25511,12 +25511,12 @@
           <wp:inline distB="114300" distT="114300" distL="114300" distR="114300">
             <wp:extent cx="3190875" cy="2343150"/>
             <wp:effectExtent b="0" l="0" r="0" t="0"/>
-            <wp:docPr id="35" name="image25.png"/>
+            <wp:docPr id="33" name="image30.png"/>
             <a:graphic>
               <a:graphicData uri="http://schemas.openxmlformats.org/drawingml/2006/picture">
                 <pic:pic>
                   <pic:nvPicPr>
-                    <pic:cNvPr id="0" name="image25.png"/>
+                    <pic:cNvPr id="0" name="image30.png"/>
                     <pic:cNvPicPr preferRelativeResize="0"/>
                   </pic:nvPicPr>
                   <pic:blipFill>
@@ -25635,12 +25635,12 @@
           <wp:inline distB="114300" distT="114300" distL="114300" distR="114300">
             <wp:extent cx="4181475" cy="3886200"/>
             <wp:effectExtent b="0" l="0" r="0" t="0"/>
-            <wp:docPr id="16" name="image16.png"/>
+            <wp:docPr id="15" name="image18.png"/>
             <a:graphic>
               <a:graphicData uri="http://schemas.openxmlformats.org/drawingml/2006/picture">
                 <pic:pic>
                   <pic:nvPicPr>
-                    <pic:cNvPr id="0" name="image16.png"/>
+                    <pic:cNvPr id="0" name="image18.png"/>
                     <pic:cNvPicPr preferRelativeResize="0"/>
                   </pic:nvPicPr>
                   <pic:blipFill>
@@ -25759,12 +25759,12 @@
           <wp:inline distB="114300" distT="114300" distL="114300" distR="114300">
             <wp:extent cx="5610225" cy="5876925"/>
             <wp:effectExtent b="0" l="0" r="0" t="0"/>
-            <wp:docPr id="36" name="image28.png"/>
+            <wp:docPr id="34" name="image32.png"/>
             <a:graphic>
               <a:graphicData uri="http://schemas.openxmlformats.org/drawingml/2006/picture">
                 <pic:pic>
                   <pic:nvPicPr>
-                    <pic:cNvPr id="0" name="image28.png"/>
+                    <pic:cNvPr id="0" name="image32.png"/>
                     <pic:cNvPicPr preferRelativeResize="0"/>
                   </pic:nvPicPr>
                   <pic:blipFill>
@@ -25883,12 +25883,12 @@
           <wp:inline distB="114300" distT="114300" distL="114300" distR="114300">
             <wp:extent cx="5667375" cy="5857875"/>
             <wp:effectExtent b="0" l="0" r="0" t="0"/>
-            <wp:docPr id="2" name="image8.png"/>
+            <wp:docPr id="2" name="image5.png"/>
             <a:graphic>
               <a:graphicData uri="http://schemas.openxmlformats.org/drawingml/2006/picture">
                 <pic:pic>
                   <pic:nvPicPr>
-                    <pic:cNvPr id="0" name="image8.png"/>
+                    <pic:cNvPr id="0" name="image5.png"/>
                     <pic:cNvPicPr preferRelativeResize="0"/>
                   </pic:nvPicPr>
                   <pic:blipFill>
@@ -26229,12 +26229,12 @@
           <wp:inline distB="114300" distT="114300" distL="114300" distR="114300">
             <wp:extent cx="5791835" cy="4102100"/>
             <wp:effectExtent b="0" l="0" r="0" t="0"/>
-            <wp:docPr id="13" name="image18.png"/>
+            <wp:docPr id="11" name="image7.png"/>
             <a:graphic>
               <a:graphicData uri="http://schemas.openxmlformats.org/drawingml/2006/picture">
                 <pic:pic>
                   <pic:nvPicPr>
-                    <pic:cNvPr id="0" name="image18.png"/>
+                    <pic:cNvPr id="0" name="image7.png"/>
                     <pic:cNvPicPr preferRelativeResize="0"/>
                   </pic:nvPicPr>
                   <pic:blipFill>
@@ -26427,12 +26427,12 @@
           <wp:inline distB="114300" distT="114300" distL="114300" distR="114300">
             <wp:extent cx="5791835" cy="4076700"/>
             <wp:effectExtent b="0" l="0" r="0" t="0"/>
-            <wp:docPr id="10" name="image10.png"/>
+            <wp:docPr id="9" name="image9.png"/>
             <a:graphic>
               <a:graphicData uri="http://schemas.openxmlformats.org/drawingml/2006/picture">
                 <pic:pic>
                   <pic:nvPicPr>
-                    <pic:cNvPr id="0" name="image10.png"/>
+                    <pic:cNvPr id="0" name="image9.png"/>
                     <pic:cNvPicPr preferRelativeResize="0"/>
                   </pic:nvPicPr>
                   <pic:blipFill>
@@ -26588,12 +26588,12 @@
           <wp:inline distB="114300" distT="114300" distL="114300" distR="114300">
             <wp:extent cx="5791835" cy="4953000"/>
             <wp:effectExtent b="0" l="0" r="0" t="0"/>
-            <wp:docPr id="14" name="image7.png"/>
+            <wp:docPr id="12" name="image15.png"/>
             <a:graphic>
               <a:graphicData uri="http://schemas.openxmlformats.org/drawingml/2006/picture">
                 <pic:pic>
                   <pic:nvPicPr>
-                    <pic:cNvPr id="0" name="image7.png"/>
+                    <pic:cNvPr id="0" name="image15.png"/>
                     <pic:cNvPicPr preferRelativeResize="0"/>
                   </pic:nvPicPr>
                   <pic:blipFill>
@@ -26869,12 +26869,12 @@
           <wp:inline distB="0" distT="0" distL="0" distR="0">
             <wp:extent cx="5791835" cy="2159562"/>
             <wp:effectExtent b="0" l="0" r="0" t="0"/>
-            <wp:docPr id="33" name="image33.png"/>
+            <wp:docPr id="30" name="image25.png"/>
             <a:graphic>
               <a:graphicData uri="http://schemas.openxmlformats.org/drawingml/2006/picture">
                 <pic:pic>
                   <pic:nvPicPr>
-                    <pic:cNvPr id="0" name="image33.png"/>
+                    <pic:cNvPr id="0" name="image25.png"/>
                     <pic:cNvPicPr preferRelativeResize="0"/>
                   </pic:nvPicPr>
                   <pic:blipFill>
@@ -27261,12 +27261,12 @@
           <wp:inline distB="0" distT="0" distL="0" distR="0">
             <wp:extent cx="5791835" cy="2772779"/>
             <wp:effectExtent b="0" l="0" r="0" t="0"/>
-            <wp:docPr id="34" name="image29.png"/>
+            <wp:docPr id="32" name="image24.png"/>
             <a:graphic>
               <a:graphicData uri="http://schemas.openxmlformats.org/drawingml/2006/picture">
                 <pic:pic>
                   <pic:nvPicPr>
-                    <pic:cNvPr id="0" name="image29.png"/>
+                    <pic:cNvPr id="0" name="image24.png"/>
                     <pic:cNvPicPr preferRelativeResize="0"/>
                   </pic:nvPicPr>
                   <pic:blipFill>
@@ -27422,12 +27422,12 @@
           <wp:inline distB="114300" distT="114300" distL="114300" distR="114300">
             <wp:extent cx="5791835" cy="2959100"/>
             <wp:effectExtent b="0" l="0" r="0" t="0"/>
-            <wp:docPr id="4" name="image15.png"/>
+            <wp:docPr id="7" name="image12.png"/>
             <a:graphic>
               <a:graphicData uri="http://schemas.openxmlformats.org/drawingml/2006/picture">
                 <pic:pic>
                   <pic:nvPicPr>
-                    <pic:cNvPr id="0" name="image15.png"/>
+                    <pic:cNvPr id="0" name="image12.png"/>
                     <pic:cNvPicPr preferRelativeResize="0"/>
                   </pic:nvPicPr>
                   <pic:blipFill>
@@ -27546,12 +27546,12 @@
           <wp:inline distB="114300" distT="114300" distL="114300" distR="114300">
             <wp:extent cx="5791835" cy="2946400"/>
             <wp:effectExtent b="0" l="0" r="0" t="0"/>
-            <wp:docPr id="5" name="image2.png"/>
+            <wp:docPr id="8" name="image14.png"/>
             <a:graphic>
               <a:graphicData uri="http://schemas.openxmlformats.org/drawingml/2006/picture">
                 <pic:pic>
                   <pic:nvPicPr>
-                    <pic:cNvPr id="0" name="image2.png"/>
+                    <pic:cNvPr id="0" name="image14.png"/>
                     <pic:cNvPicPr preferRelativeResize="0"/>
                   </pic:nvPicPr>
                   <pic:blipFill>
@@ -28164,12 +28164,12 @@
           <wp:inline distB="114300" distT="114300" distL="114300" distR="114300">
             <wp:extent cx="4362450" cy="3648075"/>
             <wp:effectExtent b="0" l="0" r="0" t="0"/>
-            <wp:docPr id="20" name="image24.png"/>
+            <wp:docPr id="19" name="image19.png"/>
             <a:graphic>
               <a:graphicData uri="http://schemas.openxmlformats.org/drawingml/2006/picture">
                 <pic:pic>
                   <pic:nvPicPr>
-                    <pic:cNvPr id="0" name="image24.png"/>
+                    <pic:cNvPr id="0" name="image19.png"/>
                     <pic:cNvPicPr preferRelativeResize="0"/>
                   </pic:nvPicPr>
                   <pic:blipFill>
@@ -28325,12 +28325,12 @@
           <wp:inline distB="114300" distT="114300" distL="114300" distR="114300">
             <wp:extent cx="5791835" cy="3086100"/>
             <wp:effectExtent b="0" l="0" r="0" t="0"/>
-            <wp:docPr id="15" name="image1.png"/>
+            <wp:docPr id="14" name="image10.png"/>
             <a:graphic>
               <a:graphicData uri="http://schemas.openxmlformats.org/drawingml/2006/picture">
                 <pic:pic>
                   <pic:nvPicPr>
-                    <pic:cNvPr id="0" name="image1.png"/>
+                    <pic:cNvPr id="0" name="image10.png"/>
                     <pic:cNvPicPr preferRelativeResize="0"/>
                   </pic:nvPicPr>
                   <pic:blipFill>
@@ -28523,12 +28523,12 @@
           <wp:inline distB="114300" distT="114300" distL="114300" distR="114300">
             <wp:extent cx="5791835" cy="3098800"/>
             <wp:effectExtent b="0" l="0" r="0" t="0"/>
-            <wp:docPr id="3" name="image3.png"/>
+            <wp:docPr id="5" name="image11.png"/>
             <a:graphic>
               <a:graphicData uri="http://schemas.openxmlformats.org/drawingml/2006/picture">
                 <pic:pic>
                   <pic:nvPicPr>
-                    <pic:cNvPr id="0" name="image3.png"/>
+                    <pic:cNvPr id="0" name="image11.png"/>
                     <pic:cNvPicPr preferRelativeResize="0"/>
                   </pic:nvPicPr>
                   <pic:blipFill>
@@ -28724,12 +28724,12 @@
           <wp:inline distB="114300" distT="114300" distL="114300" distR="114300">
             <wp:extent cx="5791835" cy="3086100"/>
             <wp:effectExtent b="0" l="0" r="0" t="0"/>
-            <wp:docPr id="25" name="image20.png"/>
+            <wp:docPr id="22" name="image21.png"/>
             <a:graphic>
               <a:graphicData uri="http://schemas.openxmlformats.org/drawingml/2006/picture">
                 <pic:pic>
                   <pic:nvPicPr>
-                    <pic:cNvPr id="0" name="image20.png"/>
+                    <pic:cNvPr id="0" name="image21.png"/>
                     <pic:cNvPicPr preferRelativeResize="0"/>
                   </pic:nvPicPr>
                   <pic:blipFill>
@@ -28848,12 +28848,12 @@
           <wp:inline distB="114300" distT="114300" distL="114300" distR="114300">
             <wp:extent cx="5791835" cy="3073400"/>
             <wp:effectExtent b="0" l="0" r="0" t="0"/>
-            <wp:docPr id="26" name="image27.png"/>
+            <wp:docPr id="23" name="image26.png"/>
             <a:graphic>
               <a:graphicData uri="http://schemas.openxmlformats.org/drawingml/2006/picture">
                 <pic:pic>
                   <pic:nvPicPr>
-                    <pic:cNvPr id="0" name="image27.png"/>
+                    <pic:cNvPr id="0" name="image26.png"/>
                     <pic:cNvPicPr preferRelativeResize="0"/>
                   </pic:nvPicPr>
                   <pic:blipFill>
@@ -29009,12 +29009,12 @@
           <wp:inline distB="114300" distT="114300" distL="114300" distR="114300">
             <wp:extent cx="5791835" cy="3098800"/>
             <wp:effectExtent b="0" l="0" r="0" t="0"/>
-            <wp:docPr id="1" name="image6.png"/>
+            <wp:docPr id="1" name="image1.png"/>
             <a:graphic>
               <a:graphicData uri="http://schemas.openxmlformats.org/drawingml/2006/picture">
                 <pic:pic>
                   <pic:nvPicPr>
-                    <pic:cNvPr id="0" name="image6.png"/>
+                    <pic:cNvPr id="0" name="image1.png"/>
                     <pic:cNvPicPr preferRelativeResize="0"/>
                   </pic:nvPicPr>
                   <pic:blipFill>
@@ -29743,12 +29743,12 @@
           <wp:inline distB="0" distT="0" distL="0" distR="0">
             <wp:extent cx="5547360" cy="6750969"/>
             <wp:effectExtent b="0" l="0" r="0" t="0"/>
-            <wp:docPr id="17" name="image4.jpg"/>
+            <wp:docPr id="16" name="image6.jpg"/>
             <a:graphic>
               <a:graphicData uri="http://schemas.openxmlformats.org/drawingml/2006/picture">
                 <pic:pic>
                   <pic:nvPicPr>
-                    <pic:cNvPr id="0" name="image4.jpg"/>
+                    <pic:cNvPr id="0" name="image6.jpg"/>
                     <pic:cNvPicPr preferRelativeResize="0"/>
                   </pic:nvPicPr>
                   <pic:blipFill>
@@ -30005,12 +30005,12 @@
           <wp:inline distB="0" distT="0" distL="0" distR="0">
             <wp:extent cx="5556965" cy="3262531"/>
             <wp:effectExtent b="0" l="0" r="0" t="0"/>
-            <wp:docPr id="18" name="image17.png"/>
+            <wp:docPr id="17" name="image13.png"/>
             <a:graphic>
               <a:graphicData uri="http://schemas.openxmlformats.org/drawingml/2006/picture">
                 <pic:pic>
                   <pic:nvPicPr>
-                    <pic:cNvPr id="0" name="image17.png"/>
+                    <pic:cNvPr id="0" name="image13.png"/>
                     <pic:cNvPicPr preferRelativeResize="0"/>
                   </pic:nvPicPr>
                   <pic:blipFill>
@@ -30517,12 +30517,12 @@
           <wp:inline distB="0" distT="0" distL="0" distR="0">
             <wp:extent cx="5791835" cy="5024972"/>
             <wp:effectExtent b="0" l="0" r="0" t="0"/>
-            <wp:docPr id="19" name="image5.png"/>
+            <wp:docPr id="18" name="image17.png"/>
             <a:graphic>
               <a:graphicData uri="http://schemas.openxmlformats.org/drawingml/2006/picture">
                 <pic:pic>
                   <pic:nvPicPr>
-                    <pic:cNvPr id="0" name="image5.png"/>
+                    <pic:cNvPr id="0" name="image17.png"/>
                     <pic:cNvPicPr preferRelativeResize="0"/>
                   </pic:nvPicPr>
                   <pic:blipFill>
@@ -30881,12 +30881,12 @@
           <wp:inline distB="0" distT="0" distL="0" distR="0">
             <wp:extent cx="5791835" cy="5590188"/>
             <wp:effectExtent b="0" l="0" r="0" t="0"/>
-            <wp:docPr id="21" name="image21.png"/>
+            <wp:docPr id="20" name="image20.png"/>
             <a:graphic>
               <a:graphicData uri="http://schemas.openxmlformats.org/drawingml/2006/picture">
                 <pic:pic>
                   <pic:nvPicPr>
-                    <pic:cNvPr id="0" name="image21.png"/>
+                    <pic:cNvPr id="0" name="image20.png"/>
                     <pic:cNvPicPr preferRelativeResize="0"/>
                   </pic:nvPicPr>
                   <pic:blipFill>
@@ -31245,7 +31245,7 @@
           <wp:inline distB="0" distT="0" distL="0" distR="0">
             <wp:extent cx="5791835" cy="4345558"/>
             <wp:effectExtent b="0" l="0" r="0" t="0"/>
-            <wp:docPr id="22" name="image23.png"/>
+            <wp:docPr id="21" name="image23.png"/>
             <a:graphic>
               <a:graphicData uri="http://schemas.openxmlformats.org/drawingml/2006/picture">
                 <pic:pic>
@@ -31757,10 +31757,8 @@
           <w:i w:val="0"/>
           <w:smallCaps w:val="0"/>
           <w:strike w:val="0"/>
-          <w:color w:val="000000"/>
-          <w:sz w:val="26"/>
-          <w:szCs w:val="26"/>
-          <w:u w:val="none"/>
+          <w:sz w:val="26"/>
+          <w:szCs w:val="26"/>
           <w:shd w:fill="auto" w:val="clear"/>
           <w:vertAlign w:val="baseline"/>
         </w:rPr>
@@ -31785,27 +31783,15 @@
       <w:hyperlink r:id="rId36">
         <w:r>
           <w:rPr>
-            <w:rFonts w:ascii="Times New Roman" w:cs="Times New Roman" w:eastAsia="Times New Roman" w:hAnsi="Times New Roman"/>
-            <w:b w:val="0"/>
-            <w:i w:val="0"/>
-            <w:smallCaps w:val="0"/>
-            <w:strike w:val="0"/>
-            <w:color w:val="0000ff"/>
+            <w:color w:val="1155cc"/>
             <w:sz w:val="26"/>
             <w:szCs w:val="26"/>
             <w:u w:val="single"/>
-            <w:shd w:fill="auto" w:val="clear"/>
-            <w:vertAlign w:val="baseline"/>
             <w:rtl w:val="0"/>
           </w:rPr>
-          <w:t xml:space="preserve">https://github.com/vth24072000/Final-Project.git/</w:t>
+          <w:t xml:space="preserve">https://github.com/trlong357/SE_FINAL_PROJECT</w:t>
         </w:r>
       </w:hyperlink>
-      <w:r>
-        <w:fldChar w:fldCharType="begin"/>
-        <w:instrText xml:space="preserve"> HYPERLINK "https://github.com/vth24072000/Final-Project.git/" </w:instrText>
-        <w:fldChar w:fldCharType="separate"/>
-      </w:r>
       <w:r>
         <w:rPr>
           <w:rtl w:val="0"/>
@@ -31835,107 +31821,28 @@
           <w:i w:val="0"/>
           <w:smallCaps w:val="0"/>
           <w:strike w:val="0"/>
-          <w:color w:val="0000ff"/>
-          <w:sz w:val="26"/>
-          <w:szCs w:val="26"/>
-          <w:u w:val="single"/>
-          <w:shd w:fill="auto" w:val="clear"/>
-          <w:vertAlign w:val="baseline"/>
-        </w:rPr>
-      </w:pPr>
-      <w:r>
-        <w:fldChar w:fldCharType="end"/>
-      </w:r>
-      <w:r>
-        <w:rPr>
-          <w:rFonts w:ascii="Times New Roman" w:cs="Times New Roman" w:eastAsia="Times New Roman" w:hAnsi="Times New Roman"/>
-          <w:b w:val="0"/>
-          <w:i w:val="0"/>
-          <w:smallCaps w:val="0"/>
-          <w:strike w:val="0"/>
-          <w:color w:val="000000"/>
-          <w:sz w:val="26"/>
-          <w:szCs w:val="26"/>
-          <w:u w:val="none"/>
-          <w:shd w:fill="auto" w:val="clear"/>
-          <w:vertAlign w:val="baseline"/>
-          <w:rtl w:val="0"/>
-        </w:rPr>
-        <w:t xml:space="preserve">Youtube :  </w:t>
-      </w:r>
-      <w:r>
-        <w:fldChar w:fldCharType="begin"/>
-        <w:instrText xml:space="preserve"> HYPERLINK "https://www.youtube.com/watch?v=PPdsviB7-oA/" </w:instrText>
-        <w:fldChar w:fldCharType="separate"/>
-      </w:r>
-      <w:r>
-        <w:rPr>
-          <w:rFonts w:ascii="Times New Roman" w:cs="Times New Roman" w:eastAsia="Times New Roman" w:hAnsi="Times New Roman"/>
-          <w:b w:val="0"/>
-          <w:i w:val="0"/>
-          <w:smallCaps w:val="0"/>
-          <w:strike w:val="0"/>
-          <w:color w:val="0000ff"/>
-          <w:sz w:val="26"/>
-          <w:szCs w:val="26"/>
-          <w:u w:val="single"/>
-          <w:shd w:fill="auto" w:val="clear"/>
-          <w:vertAlign w:val="baseline"/>
-          <w:rtl w:val="0"/>
-        </w:rPr>
-        <w:t xml:space="preserve">https://www.youtube.com/watch?v=PPdsviB7-oA/</w:t>
-      </w:r>
-    </w:p>
-    <w:p>
-      <w:pPr>
-        <w:keepNext w:val="0"/>
-        <w:keepLines w:val="0"/>
-        <w:pageBreakBefore w:val="0"/>
-        <w:widowControl w:val="1"/>
-        <w:pBdr>
-          <w:top w:space="0" w:sz="0" w:val="nil"/>
-          <w:left w:space="0" w:sz="0" w:val="nil"/>
-          <w:bottom w:space="0" w:sz="0" w:val="nil"/>
-          <w:right w:space="0" w:sz="0" w:val="nil"/>
-          <w:between w:space="0" w:sz="0" w:val="nil"/>
-        </w:pBdr>
-        <w:shd w:fill="auto" w:val="clear"/>
-        <w:spacing w:after="0" w:before="0" w:line="360" w:lineRule="auto"/>
-        <w:ind w:left="0" w:right="0" w:firstLine="720"/>
-        <w:jc w:val="both"/>
-        <w:rPr>
-          <w:rFonts w:ascii="Times New Roman" w:cs="Times New Roman" w:eastAsia="Times New Roman" w:hAnsi="Times New Roman"/>
-          <w:b w:val="0"/>
-          <w:i w:val="0"/>
-          <w:smallCaps w:val="0"/>
-          <w:strike w:val="0"/>
-          <w:color w:val="000000"/>
-          <w:sz w:val="26"/>
-          <w:szCs w:val="26"/>
-          <w:u w:val="none"/>
-          <w:shd w:fill="auto" w:val="clear"/>
-          <w:vertAlign w:val="baseline"/>
-        </w:rPr>
-      </w:pPr>
-      <w:r>
-        <w:fldChar w:fldCharType="end"/>
-      </w:r>
-      <w:r>
-        <w:rPr>
-          <w:rFonts w:ascii="Times New Roman" w:cs="Times New Roman" w:eastAsia="Times New Roman" w:hAnsi="Times New Roman"/>
-          <w:b w:val="0"/>
-          <w:i w:val="0"/>
-          <w:smallCaps w:val="0"/>
-          <w:strike w:val="0"/>
-          <w:color w:val="000000"/>
-          <w:sz w:val="26"/>
-          <w:szCs w:val="26"/>
-          <w:u w:val="none"/>
-          <w:shd w:fill="auto" w:val="clear"/>
-          <w:vertAlign w:val="baseline"/>
-          <w:rtl w:val="0"/>
-        </w:rPr>
-        <w:t xml:space="preserve">   New: </w:t>
+          <w:sz w:val="26"/>
+          <w:szCs w:val="26"/>
+          <w:shd w:fill="auto" w:val="clear"/>
+          <w:vertAlign w:val="baseline"/>
+        </w:rPr>
+      </w:pPr>
+      <w:r>
+        <w:rPr>
+          <w:rFonts w:ascii="Times New Roman" w:cs="Times New Roman" w:eastAsia="Times New Roman" w:hAnsi="Times New Roman"/>
+          <w:b w:val="0"/>
+          <w:i w:val="0"/>
+          <w:smallCaps w:val="0"/>
+          <w:strike w:val="0"/>
+          <w:color w:val="000000"/>
+          <w:sz w:val="26"/>
+          <w:szCs w:val="26"/>
+          <w:u w:val="none"/>
+          <w:shd w:fill="auto" w:val="clear"/>
+          <w:vertAlign w:val="baseline"/>
+          <w:rtl w:val="0"/>
+        </w:rPr>
+        <w:t xml:space="preserve">Youtube : </w:t>
       </w:r>
       <w:hyperlink r:id="rId37">
         <w:r>
@@ -31945,7 +31852,7 @@
             <w:i w:val="0"/>
             <w:smallCaps w:val="0"/>
             <w:strike w:val="0"/>
-            <w:color w:val="800080"/>
+            <w:color w:val="1155cc"/>
             <w:sz w:val="26"/>
             <w:szCs w:val="26"/>
             <w:u w:val="single"/>
@@ -31953,14 +31860,9 @@
             <w:vertAlign w:val="baseline"/>
             <w:rtl w:val="0"/>
           </w:rPr>
-          <w:t xml:space="preserve">https://www.youtube.com/watch?v=fjyFbUOT-lk</w:t>
+          <w:t xml:space="preserve">https://youtu.be/GOZVsbErx0w</w:t>
         </w:r>
       </w:hyperlink>
-      <w:r>
-        <w:fldChar w:fldCharType="begin"/>
-        <w:instrText xml:space="preserve"> HYPERLINK "https://www.youtube.com/watch?v=fjyFbUOT-lk" </w:instrText>
-        <w:fldChar w:fldCharType="separate"/>
-      </w:r>
       <w:r>
         <w:rPr>
           <w:rtl w:val="0"/>
@@ -32004,9 +31906,6 @@
       <w:bookmarkStart w:colFirst="0" w:colLast="0" w:name="_1v1yuxt" w:id="41"/>
       <w:bookmarkEnd w:id="41"/>
       <w:r>
-        <w:fldChar w:fldCharType="end"/>
-      </w:r>
-      <w:r>
         <w:rPr>
           <w:rFonts w:ascii="Times New Roman" w:cs="Times New Roman" w:eastAsia="Times New Roman" w:hAnsi="Times New Roman"/>
           <w:b w:val="1"/>
@@ -32057,28 +31956,19 @@
       </w:pPr>
       <w:r>
         <w:rPr>
-          <w:rFonts w:ascii="Times New Roman" w:cs="Times New Roman" w:eastAsia="Times New Roman" w:hAnsi="Times New Roman"/>
-          <w:b w:val="0"/>
-          <w:i w:val="0"/>
-          <w:smallCaps w:val="0"/>
-          <w:strike w:val="0"/>
-          <w:color w:val="000000"/>
-          <w:sz w:val="26"/>
-          <w:szCs w:val="26"/>
-          <w:u w:val="none"/>
-          <w:shd w:fill="auto" w:val="clear"/>
-          <w:vertAlign w:val="baseline"/>
+          <w:sz w:val="26"/>
+          <w:szCs w:val="26"/>
         </w:rPr>
         <w:drawing>
-          <wp:inline distB="0" distT="0" distL="0" distR="0">
-            <wp:extent cx="5791835" cy="1609090"/>
+          <wp:inline distB="114300" distT="114300" distL="114300" distR="114300">
+            <wp:extent cx="5638800" cy="1438275"/>
             <wp:effectExtent b="0" l="0" r="0" t="0"/>
-            <wp:docPr id="23" name="image34.png"/>
+            <wp:docPr id="3" name="image2.png"/>
             <a:graphic>
               <a:graphicData uri="http://schemas.openxmlformats.org/drawingml/2006/picture">
                 <pic:pic>
                   <pic:nvPicPr>
-                    <pic:cNvPr id="0" name="image34.png"/>
+                    <pic:cNvPr id="0" name="image2.png"/>
                     <pic:cNvPicPr preferRelativeResize="0"/>
                   </pic:nvPicPr>
                   <pic:blipFill>
@@ -32091,7 +31981,7 @@
                   <pic:spPr>
                     <a:xfrm>
                       <a:off x="0" y="0"/>
-                      <a:ext cx="5791835" cy="1609090"/>
+                      <a:ext cx="5638800" cy="1438275"/>
                     </a:xfrm>
                     <a:prstGeom prst="rect"/>
                     <a:ln/>
@@ -32192,28 +32082,19 @@
       </w:pPr>
       <w:r>
         <w:rPr>
-          <w:rFonts w:ascii="Times New Roman" w:cs="Times New Roman" w:eastAsia="Times New Roman" w:hAnsi="Times New Roman"/>
-          <w:b w:val="0"/>
-          <w:i w:val="0"/>
-          <w:smallCaps w:val="0"/>
-          <w:strike w:val="0"/>
-          <w:color w:val="000000"/>
-          <w:sz w:val="26"/>
-          <w:szCs w:val="26"/>
-          <w:u w:val="none"/>
-          <w:shd w:fill="auto" w:val="clear"/>
-          <w:vertAlign w:val="baseline"/>
+          <w:sz w:val="26"/>
+          <w:szCs w:val="26"/>
         </w:rPr>
         <w:drawing>
-          <wp:inline distB="0" distT="0" distL="0" distR="0">
-            <wp:extent cx="4205343" cy="4582143"/>
+          <wp:inline distB="114300" distT="114300" distL="114300" distR="114300">
+            <wp:extent cx="3276600" cy="4533900"/>
             <wp:effectExtent b="0" l="0" r="0" t="0"/>
-            <wp:docPr id="24" name="image26.png"/>
+            <wp:docPr id="6" name="image4.png"/>
             <a:graphic>
               <a:graphicData uri="http://schemas.openxmlformats.org/drawingml/2006/picture">
                 <pic:pic>
                   <pic:nvPicPr>
-                    <pic:cNvPr id="0" name="image26.png"/>
+                    <pic:cNvPr id="0" name="image4.png"/>
                     <pic:cNvPicPr preferRelativeResize="0"/>
                   </pic:nvPicPr>
                   <pic:blipFill>
@@ -32226,7 +32107,7 @@
                   <pic:spPr>
                     <a:xfrm>
                       <a:off x="0" y="0"/>
-                      <a:ext cx="4205343" cy="4582143"/>
+                      <a:ext cx="3276600" cy="4533900"/>
                     </a:xfrm>
                     <a:prstGeom prst="rect"/>
                     <a:ln/>
@@ -32325,28 +32206,19 @@
       </w:pPr>
       <w:r>
         <w:rPr>
-          <w:rFonts w:ascii="Times New Roman" w:cs="Times New Roman" w:eastAsia="Times New Roman" w:hAnsi="Times New Roman"/>
-          <w:b w:val="0"/>
-          <w:i w:val="0"/>
-          <w:smallCaps w:val="0"/>
-          <w:strike w:val="0"/>
-          <w:color w:val="000000"/>
-          <w:sz w:val="26"/>
-          <w:szCs w:val="26"/>
-          <w:u w:val="none"/>
-          <w:shd w:fill="auto" w:val="clear"/>
-          <w:vertAlign w:val="baseline"/>
+          <w:sz w:val="26"/>
+          <w:szCs w:val="26"/>
         </w:rPr>
         <w:drawing>
-          <wp:inline distB="0" distT="0" distL="0" distR="0">
-            <wp:extent cx="5176532" cy="5864851"/>
+          <wp:inline distB="114300" distT="114300" distL="114300" distR="114300">
+            <wp:extent cx="3876675" cy="4362450"/>
             <wp:effectExtent b="0" l="0" r="0" t="0"/>
-            <wp:docPr id="6" name="image19.png"/>
+            <wp:docPr id="10" name="image16.png"/>
             <a:graphic>
               <a:graphicData uri="http://schemas.openxmlformats.org/drawingml/2006/picture">
                 <pic:pic>
                   <pic:nvPicPr>
-                    <pic:cNvPr id="0" name="image19.png"/>
+                    <pic:cNvPr id="0" name="image16.png"/>
                     <pic:cNvPicPr preferRelativeResize="0"/>
                   </pic:nvPicPr>
                   <pic:blipFill>
@@ -32359,7 +32231,7 @@
                   <pic:spPr>
                     <a:xfrm>
                       <a:off x="0" y="0"/>
-                      <a:ext cx="5176532" cy="5864851"/>
+                      <a:ext cx="3876675" cy="4362450"/>
                     </a:xfrm>
                     <a:prstGeom prst="rect"/>
                     <a:ln/>
@@ -32458,28 +32330,19 @@
       </w:pPr>
       <w:r>
         <w:rPr>
-          <w:rFonts w:ascii="Times New Roman" w:cs="Times New Roman" w:eastAsia="Times New Roman" w:hAnsi="Times New Roman"/>
-          <w:b w:val="0"/>
-          <w:i w:val="0"/>
-          <w:smallCaps w:val="0"/>
-          <w:strike w:val="0"/>
-          <w:color w:val="000000"/>
-          <w:sz w:val="26"/>
-          <w:szCs w:val="26"/>
-          <w:u w:val="none"/>
-          <w:shd w:fill="auto" w:val="clear"/>
-          <w:vertAlign w:val="baseline"/>
+          <w:sz w:val="26"/>
+          <w:szCs w:val="26"/>
         </w:rPr>
         <w:drawing>
-          <wp:inline distB="0" distT="0" distL="0" distR="0">
-            <wp:extent cx="5641601" cy="5623663"/>
+          <wp:inline distB="114300" distT="114300" distL="114300" distR="114300">
+            <wp:extent cx="4905375" cy="4333875"/>
             <wp:effectExtent b="0" l="0" r="0" t="0"/>
-            <wp:docPr id="7" name="image9.png"/>
+            <wp:docPr id="13" name="image8.png"/>
             <a:graphic>
               <a:graphicData uri="http://schemas.openxmlformats.org/drawingml/2006/picture">
                 <pic:pic>
                   <pic:nvPicPr>
-                    <pic:cNvPr id="0" name="image9.png"/>
+                    <pic:cNvPr id="0" name="image8.png"/>
                     <pic:cNvPicPr preferRelativeResize="0"/>
                   </pic:nvPicPr>
                   <pic:blipFill>
@@ -32492,7 +32355,7 @@
                   <pic:spPr>
                     <a:xfrm>
                       <a:off x="0" y="0"/>
-                      <a:ext cx="5641601" cy="5623663"/>
+                      <a:ext cx="4905375" cy="4333875"/>
                     </a:xfrm>
                     <a:prstGeom prst="rect"/>
                     <a:ln/>
@@ -32591,28 +32454,19 @@
       </w:pPr>
       <w:r>
         <w:rPr>
-          <w:rFonts w:ascii="Times New Roman" w:cs="Times New Roman" w:eastAsia="Times New Roman" w:hAnsi="Times New Roman"/>
-          <w:b w:val="0"/>
-          <w:i w:val="0"/>
-          <w:smallCaps w:val="0"/>
-          <w:strike w:val="0"/>
-          <w:color w:val="000000"/>
-          <w:sz w:val="26"/>
-          <w:szCs w:val="26"/>
-          <w:u w:val="none"/>
-          <w:shd w:fill="auto" w:val="clear"/>
-          <w:vertAlign w:val="baseline"/>
+          <w:sz w:val="26"/>
+          <w:szCs w:val="26"/>
         </w:rPr>
         <w:drawing>
-          <wp:inline distB="0" distT="0" distL="0" distR="0">
-            <wp:extent cx="5596755" cy="2689461"/>
+          <wp:inline distB="114300" distT="114300" distL="114300" distR="114300">
+            <wp:extent cx="4762500" cy="2419350"/>
             <wp:effectExtent b="0" l="0" r="0" t="0"/>
-            <wp:docPr id="8" name="image14.png"/>
+            <wp:docPr id="4" name="image3.png"/>
             <a:graphic>
               <a:graphicData uri="http://schemas.openxmlformats.org/drawingml/2006/picture">
                 <pic:pic>
                   <pic:nvPicPr>
-                    <pic:cNvPr id="0" name="image14.png"/>
+                    <pic:cNvPr id="0" name="image3.png"/>
                     <pic:cNvPicPr preferRelativeResize="0"/>
                   </pic:nvPicPr>
                   <pic:blipFill>
@@ -32625,7 +32479,7 @@
                   <pic:spPr>
                     <a:xfrm>
                       <a:off x="0" y="0"/>
-                      <a:ext cx="5596755" cy="2689461"/>
+                      <a:ext cx="4762500" cy="2419350"/>
                     </a:xfrm>
                     <a:prstGeom prst="rect"/>
                     <a:ln/>
@@ -32746,43 +32600,25 @@
         <w:ind w:left="0" w:right="0" w:firstLine="720"/>
         <w:jc w:val="center"/>
         <w:rPr>
-          <w:rFonts w:ascii="Times New Roman" w:cs="Times New Roman" w:eastAsia="Times New Roman" w:hAnsi="Times New Roman"/>
-          <w:b w:val="0"/>
-          <w:i w:val="0"/>
-          <w:smallCaps w:val="0"/>
-          <w:strike w:val="0"/>
-          <w:color w:val="000000"/>
-          <w:sz w:val="26"/>
-          <w:szCs w:val="26"/>
-          <w:u w:val="none"/>
-          <w:shd w:fill="auto" w:val="clear"/>
-          <w:vertAlign w:val="baseline"/>
-        </w:rPr>
-      </w:pPr>
-      <w:r>
-        <w:rPr>
-          <w:rFonts w:ascii="Times New Roman" w:cs="Times New Roman" w:eastAsia="Times New Roman" w:hAnsi="Times New Roman"/>
-          <w:b w:val="0"/>
-          <w:i w:val="0"/>
-          <w:smallCaps w:val="0"/>
-          <w:strike w:val="0"/>
-          <w:color w:val="000000"/>
-          <w:sz w:val="26"/>
-          <w:szCs w:val="26"/>
-          <w:u w:val="none"/>
-          <w:shd w:fill="auto" w:val="clear"/>
-          <w:vertAlign w:val="baseline"/>
+          <w:sz w:val="26"/>
+          <w:szCs w:val="26"/>
+        </w:rPr>
+      </w:pPr>
+      <w:r>
+        <w:rPr>
+          <w:sz w:val="26"/>
+          <w:szCs w:val="26"/>
         </w:rPr>
         <w:drawing>
-          <wp:inline distB="0" distT="0" distL="0" distR="0">
-            <wp:extent cx="2970915" cy="7208725"/>
+          <wp:inline distB="114300" distT="114300" distL="114300" distR="114300">
+            <wp:extent cx="2533650" cy="4371975"/>
             <wp:effectExtent b="0" l="0" r="0" t="0"/>
-            <wp:docPr id="9" name="image11.png"/>
+            <wp:docPr id="31" name="image31.png"/>
             <a:graphic>
               <a:graphicData uri="http://schemas.openxmlformats.org/drawingml/2006/picture">
                 <pic:pic>
                   <pic:nvPicPr>
-                    <pic:cNvPr id="0" name="image11.png"/>
+                    <pic:cNvPr id="0" name="image31.png"/>
                     <pic:cNvPicPr preferRelativeResize="0"/>
                   </pic:nvPicPr>
                   <pic:blipFill>
@@ -32795,7 +32631,7 @@
                   <pic:spPr>
                     <a:xfrm>
                       <a:off x="0" y="0"/>
-                      <a:ext cx="2970915" cy="7208725"/>
+                      <a:ext cx="2533650" cy="4371975"/>
                     </a:xfrm>
                     <a:prstGeom prst="rect"/>
                     <a:ln/>
@@ -32826,7 +32662,7 @@
           <w:between w:space="0" w:sz="0" w:val="nil"/>
         </w:pBdr>
         <w:shd w:fill="auto" w:val="clear"/>
-        <w:spacing w:after="120" w:before="0" w:line="360" w:lineRule="auto"/>
+        <w:spacing w:after="0" w:before="0" w:line="360" w:lineRule="auto"/>
         <w:ind w:left="0" w:right="0" w:firstLine="720"/>
         <w:jc w:val="center"/>
         <w:rPr>
@@ -32954,20 +32790,8 @@
     </w:p>
     <w:p>
       <w:pPr>
-        <w:keepNext w:val="0"/>
-        <w:keepLines w:val="0"/>
-        <w:pageBreakBefore w:val="0"/>
-        <w:widowControl w:val="1"/>
-        <w:pBdr>
-          <w:top w:space="0" w:sz="0" w:val="nil"/>
-          <w:left w:space="0" w:sz="0" w:val="nil"/>
-          <w:bottom w:space="0" w:sz="0" w:val="nil"/>
-          <w:right w:space="0" w:sz="0" w:val="nil"/>
-          <w:between w:space="0" w:sz="0" w:val="nil"/>
-        </w:pBdr>
-        <w:shd w:fill="auto" w:val="clear"/>
-        <w:spacing w:after="0" w:before="0" w:line="360" w:lineRule="auto"/>
-        <w:ind w:left="0" w:right="0" w:firstLine="720"/>
+        <w:spacing w:line="360" w:lineRule="auto"/>
+        <w:ind w:firstLine="720"/>
         <w:jc w:val="both"/>
         <w:rPr>
           <w:rFonts w:ascii="Times New Roman" w:cs="Times New Roman" w:eastAsia="Times New Roman" w:hAnsi="Times New Roman"/>
@@ -32985,237 +32809,28 @@
       </w:pPr>
       <w:r>
         <w:rPr>
-          <w:rFonts w:ascii="Times New Roman" w:cs="Times New Roman" w:eastAsia="Times New Roman" w:hAnsi="Times New Roman"/>
-          <w:b w:val="0"/>
-          <w:i w:val="0"/>
-          <w:smallCaps w:val="0"/>
-          <w:strike w:val="0"/>
-          <w:color w:val="000000"/>
-          <w:sz w:val="26"/>
-          <w:szCs w:val="26"/>
-          <w:u w:val="none"/>
-          <w:shd w:fill="auto" w:val="clear"/>
-          <w:vertAlign w:val="baseline"/>
-          <w:rtl w:val="0"/>
-        </w:rPr>
-        <w:t xml:space="preserve">This section will capture some symbolic code.</w:t>
-      </w:r>
-    </w:p>
-    <w:p>
-      <w:pPr>
-        <w:keepNext w:val="0"/>
-        <w:keepLines w:val="0"/>
-        <w:pageBreakBefore w:val="0"/>
-        <w:widowControl w:val="1"/>
-        <w:pBdr>
-          <w:top w:space="0" w:sz="0" w:val="nil"/>
-          <w:left w:space="0" w:sz="0" w:val="nil"/>
-          <w:bottom w:space="0" w:sz="0" w:val="nil"/>
-          <w:right w:space="0" w:sz="0" w:val="nil"/>
-          <w:between w:space="0" w:sz="0" w:val="nil"/>
-        </w:pBdr>
-        <w:shd w:fill="auto" w:val="clear"/>
-        <w:spacing w:after="0" w:before="0" w:line="360" w:lineRule="auto"/>
-        <w:ind w:left="0" w:right="0" w:firstLine="720"/>
-        <w:jc w:val="both"/>
-        <w:rPr>
-          <w:rFonts w:ascii="Times New Roman" w:cs="Times New Roman" w:eastAsia="Times New Roman" w:hAnsi="Times New Roman"/>
-          <w:b w:val="1"/>
-          <w:i w:val="0"/>
-          <w:smallCaps w:val="0"/>
-          <w:strike w:val="0"/>
-          <w:color w:val="000000"/>
-          <w:sz w:val="26"/>
-          <w:szCs w:val="26"/>
-          <w:u w:val="none"/>
-          <w:shd w:fill="auto" w:val="clear"/>
-          <w:vertAlign w:val="baseline"/>
-        </w:rPr>
-      </w:pPr>
-      <w:r>
-        <w:rPr>
-          <w:rFonts w:ascii="Times New Roman" w:cs="Times New Roman" w:eastAsia="Times New Roman" w:hAnsi="Times New Roman"/>
-          <w:b w:val="1"/>
-          <w:i w:val="0"/>
-          <w:smallCaps w:val="0"/>
-          <w:strike w:val="0"/>
-          <w:color w:val="000000"/>
-          <w:sz w:val="26"/>
-          <w:szCs w:val="26"/>
-          <w:u w:val="none"/>
-          <w:shd w:fill="auto" w:val="clear"/>
-          <w:vertAlign w:val="baseline"/>
-        </w:rPr>
-        <w:drawing>
-          <wp:inline distB="0" distT="0" distL="0" distR="0">
-            <wp:extent cx="5791835" cy="3159125"/>
-            <wp:effectExtent b="0" l="0" r="0" t="0"/>
-            <wp:docPr id="11" name="image12.png"/>
-            <a:graphic>
-              <a:graphicData uri="http://schemas.openxmlformats.org/drawingml/2006/picture">
-                <pic:pic>
-                  <pic:nvPicPr>
-                    <pic:cNvPr id="0" name="image12.png"/>
-                    <pic:cNvPicPr preferRelativeResize="0"/>
-                  </pic:nvPicPr>
-                  <pic:blipFill>
-                    <a:blip r:embed="rId44"/>
-                    <a:srcRect b="0" l="0" r="0" t="0"/>
-                    <a:stretch>
-                      <a:fillRect/>
-                    </a:stretch>
-                  </pic:blipFill>
-                  <pic:spPr>
-                    <a:xfrm>
-                      <a:off x="0" y="0"/>
-                      <a:ext cx="5791835" cy="3159125"/>
-                    </a:xfrm>
-                    <a:prstGeom prst="rect"/>
-                    <a:ln/>
-                  </pic:spPr>
-                </pic:pic>
-              </a:graphicData>
-            </a:graphic>
-          </wp:inline>
-        </w:drawing>
-      </w:r>
-      <w:r>
-        <w:rPr>
-          <w:rtl w:val="0"/>
-        </w:rPr>
-      </w:r>
-    </w:p>
-    <w:p>
-      <w:pPr>
-        <w:keepNext w:val="0"/>
-        <w:keepLines w:val="0"/>
-        <w:pageBreakBefore w:val="0"/>
-        <w:widowControl w:val="1"/>
-        <w:pBdr>
-          <w:top w:space="0" w:sz="0" w:val="nil"/>
-          <w:left w:space="0" w:sz="0" w:val="nil"/>
-          <w:bottom w:space="0" w:sz="0" w:val="nil"/>
-          <w:right w:space="0" w:sz="0" w:val="nil"/>
-          <w:between w:space="0" w:sz="0" w:val="nil"/>
-        </w:pBdr>
-        <w:shd w:fill="auto" w:val="clear"/>
-        <w:spacing w:after="0" w:before="0" w:line="360" w:lineRule="auto"/>
-        <w:ind w:left="0" w:right="0" w:firstLine="720"/>
-        <w:jc w:val="both"/>
-        <w:rPr>
-          <w:rFonts w:ascii="Times New Roman" w:cs="Times New Roman" w:eastAsia="Times New Roman" w:hAnsi="Times New Roman"/>
-          <w:b w:val="1"/>
-          <w:i w:val="0"/>
-          <w:smallCaps w:val="0"/>
-          <w:strike w:val="0"/>
-          <w:color w:val="000000"/>
-          <w:sz w:val="26"/>
-          <w:szCs w:val="26"/>
-          <w:u w:val="none"/>
-          <w:shd w:fill="auto" w:val="clear"/>
-          <w:vertAlign w:val="baseline"/>
-        </w:rPr>
-      </w:pPr>
-      <w:r>
-        <w:rPr>
-          <w:rFonts w:ascii="Times New Roman" w:cs="Times New Roman" w:eastAsia="Times New Roman" w:hAnsi="Times New Roman"/>
-          <w:b w:val="1"/>
-          <w:i w:val="0"/>
-          <w:smallCaps w:val="0"/>
-          <w:strike w:val="0"/>
-          <w:color w:val="000000"/>
-          <w:sz w:val="26"/>
-          <w:szCs w:val="26"/>
-          <w:u w:val="none"/>
-          <w:shd w:fill="auto" w:val="clear"/>
-          <w:vertAlign w:val="baseline"/>
-        </w:rPr>
-        <w:drawing>
-          <wp:inline distB="0" distT="0" distL="0" distR="0">
-            <wp:extent cx="5791835" cy="3159125"/>
-            <wp:effectExtent b="0" l="0" r="0" t="0"/>
-            <wp:docPr id="12" name="image13.png"/>
-            <a:graphic>
-              <a:graphicData uri="http://schemas.openxmlformats.org/drawingml/2006/picture">
-                <pic:pic>
-                  <pic:nvPicPr>
-                    <pic:cNvPr id="0" name="image13.png"/>
-                    <pic:cNvPicPr preferRelativeResize="0"/>
-                  </pic:nvPicPr>
-                  <pic:blipFill>
-                    <a:blip r:embed="rId45"/>
-                    <a:srcRect b="0" l="0" r="0" t="0"/>
-                    <a:stretch>
-                      <a:fillRect/>
-                    </a:stretch>
-                  </pic:blipFill>
-                  <pic:spPr>
-                    <a:xfrm>
-                      <a:off x="0" y="0"/>
-                      <a:ext cx="5791835" cy="3159125"/>
-                    </a:xfrm>
-                    <a:prstGeom prst="rect"/>
-                    <a:ln/>
-                  </pic:spPr>
-                </pic:pic>
-              </a:graphicData>
-            </a:graphic>
-          </wp:inline>
-        </w:drawing>
-      </w:r>
-      <w:r>
-        <w:rPr>
-          <w:rtl w:val="0"/>
-        </w:rPr>
-      </w:r>
-    </w:p>
-    <w:p>
-      <w:pPr>
-        <w:keepNext w:val="0"/>
-        <w:keepLines w:val="0"/>
-        <w:pageBreakBefore w:val="0"/>
-        <w:widowControl w:val="1"/>
-        <w:pBdr>
-          <w:top w:space="0" w:sz="0" w:val="nil"/>
-          <w:left w:space="0" w:sz="0" w:val="nil"/>
-          <w:bottom w:space="0" w:sz="0" w:val="nil"/>
-          <w:right w:space="0" w:sz="0" w:val="nil"/>
-          <w:between w:space="0" w:sz="0" w:val="nil"/>
-        </w:pBdr>
-        <w:shd w:fill="auto" w:val="clear"/>
-        <w:spacing w:after="120" w:before="0" w:line="360" w:lineRule="auto"/>
-        <w:ind w:left="0" w:right="0" w:firstLine="720"/>
-        <w:jc w:val="center"/>
-        <w:rPr>
-          <w:rFonts w:ascii="Times New Roman" w:cs="Times New Roman" w:eastAsia="Times New Roman" w:hAnsi="Times New Roman"/>
-          <w:b w:val="0"/>
-          <w:i w:val="0"/>
-          <w:smallCaps w:val="0"/>
-          <w:strike w:val="0"/>
-          <w:color w:val="000000"/>
-          <w:sz w:val="26"/>
-          <w:szCs w:val="26"/>
-          <w:u w:val="none"/>
-          <w:shd w:fill="auto" w:val="clear"/>
-          <w:vertAlign w:val="baseline"/>
-        </w:rPr>
-      </w:pPr>
-      <w:r>
-        <w:rPr>
-          <w:rFonts w:ascii="Times New Roman" w:cs="Times New Roman" w:eastAsia="Times New Roman" w:hAnsi="Times New Roman"/>
-          <w:b w:val="0"/>
-          <w:i w:val="0"/>
-          <w:smallCaps w:val="0"/>
-          <w:strike w:val="0"/>
-          <w:color w:val="000000"/>
-          <w:sz w:val="26"/>
-          <w:szCs w:val="26"/>
-          <w:u w:val="none"/>
-          <w:shd w:fill="auto" w:val="clear"/>
-          <w:vertAlign w:val="baseline"/>
-          <w:rtl w:val="0"/>
-        </w:rPr>
-        <w:t xml:space="preserve">Figure 7.7: Source Code</w:t>
+          <w:sz w:val="26"/>
+          <w:szCs w:val="26"/>
+          <w:rtl w:val="0"/>
+        </w:rPr>
+        <w:t xml:space="preserve">Github : </w:t>
+      </w:r>
+      <w:hyperlink r:id="rId44">
+        <w:r>
+          <w:rPr>
+            <w:color w:val="1155cc"/>
+            <w:sz w:val="26"/>
+            <w:szCs w:val="26"/>
+            <w:u w:val="single"/>
+            <w:rtl w:val="0"/>
+          </w:rPr>
+          <w:t xml:space="preserve">https://github.com/trlong357/SE_FINAL_PROJECT</w:t>
+        </w:r>
+      </w:hyperlink>
+      <w:r>
+        <w:rPr>
+          <w:rtl w:val="0"/>
+        </w:rPr>
       </w:r>
     </w:p>
     <w:p>
@@ -33615,7 +33230,7 @@
           <w:vertAlign w:val="baseline"/>
         </w:rPr>
       </w:pPr>
-      <w:hyperlink r:id="rId46">
+      <w:hyperlink r:id="rId45">
         <w:r>
           <w:rPr>
             <w:rFonts w:ascii="Times New Roman" w:cs="Times New Roman" w:eastAsia="Times New Roman" w:hAnsi="Times New Roman"/>
@@ -33679,7 +33294,7 @@
       <w:r>
         <w:fldChar w:fldCharType="end"/>
       </w:r>
-      <w:hyperlink r:id="rId47">
+      <w:hyperlink r:id="rId46">
         <w:r>
           <w:rPr>
             <w:rFonts w:ascii="Times New Roman" w:cs="Times New Roman" w:eastAsia="Times New Roman" w:hAnsi="Times New Roman"/>
@@ -33784,23 +33399,13 @@
         <w:ind w:left="0" w:right="0" w:firstLine="720"/>
         <w:jc w:val="both"/>
         <w:rPr>
-          <w:rFonts w:ascii="Times New Roman" w:cs="Times New Roman" w:eastAsia="Times New Roman" w:hAnsi="Times New Roman"/>
-          <w:b w:val="0"/>
-          <w:i w:val="0"/>
-          <w:smallCaps w:val="0"/>
-          <w:strike w:val="0"/>
-          <w:color w:val="000000"/>
-          <w:sz w:val="26"/>
-          <w:szCs w:val="26"/>
-          <w:u w:val="none"/>
-          <w:shd w:fill="auto" w:val="clear"/>
           <w:vertAlign w:val="baseline"/>
         </w:rPr>
       </w:pPr>
       <w:r>
         <w:fldChar w:fldCharType="end"/>
       </w:r>
-      <w:hyperlink r:id="rId48">
+      <w:hyperlink r:id="rId47">
         <w:r>
           <w:rPr>
             <w:rFonts w:ascii="Times New Roman" w:cs="Times New Roman" w:eastAsia="Times New Roman" w:hAnsi="Times New Roman"/>
@@ -33820,11 +33425,6 @@
         </w:r>
       </w:hyperlink>
       <w:r>
-        <w:fldChar w:fldCharType="begin"/>
-        <w:instrText xml:space="preserve"> HYPERLINK "https://viblo.asia/p/tim-hieu-ve-mo-hinh-3-lop-3-layer-Qbq5Qmyz5D8/" </w:instrText>
-        <w:fldChar w:fldCharType="separate"/>
-      </w:r>
-      <w:r>
         <w:rPr>
           <w:rtl w:val="0"/>
         </w:rPr>
@@ -33848,22 +33448,24 @@
         <w:ind w:left="0" w:right="0" w:firstLine="720"/>
         <w:jc w:val="both"/>
         <w:rPr>
-          <w:rFonts w:ascii="Times New Roman" w:cs="Times New Roman" w:eastAsia="Times New Roman" w:hAnsi="Times New Roman"/>
-          <w:b w:val="0"/>
-          <w:i w:val="0"/>
-          <w:smallCaps w:val="0"/>
-          <w:strike w:val="0"/>
-          <w:color w:val="000000"/>
-          <w:sz w:val="26"/>
-          <w:szCs w:val="26"/>
-          <w:u w:val="none"/>
-          <w:shd w:fill="auto" w:val="clear"/>
-          <w:vertAlign w:val="baseline"/>
-        </w:rPr>
-      </w:pPr>
-      <w:r>
-        <w:fldChar w:fldCharType="end"/>
-      </w:r>
+          <w:color w:val="0000ff"/>
+          <w:sz w:val="26"/>
+          <w:szCs w:val="26"/>
+          <w:u w:val="single"/>
+        </w:rPr>
+      </w:pPr>
+      <w:hyperlink r:id="rId48">
+        <w:r>
+          <w:rPr>
+            <w:color w:val="0000ff"/>
+            <w:sz w:val="26"/>
+            <w:szCs w:val="26"/>
+            <w:u w:val="single"/>
+            <w:rtl w:val="0"/>
+          </w:rPr>
+          <w:t xml:space="preserve">https://www.techielass.com/connect-to-a-sql-database-with-visual-studio-code/</w:t>
+        </w:r>
+      </w:hyperlink>
       <w:r>
         <w:rPr>
           <w:rtl w:val="0"/>
@@ -33901,6 +33503,18 @@
           <w:vertAlign w:val="baseline"/>
         </w:rPr>
       </w:pPr>
+      <w:hyperlink r:id="rId49">
+        <w:r>
+          <w:rPr>
+            <w:color w:val="0000ff"/>
+            <w:sz w:val="26"/>
+            <w:szCs w:val="26"/>
+            <w:u w:val="single"/>
+            <w:rtl w:val="0"/>
+          </w:rPr>
+          <w:t xml:space="preserve">https://www.youtube.com/watch?v=dtYVRWfGhzI&amp;list=PL33lvabfss1y2T7yK--YZJHCsU7LZVzBS</w:t>
+        </w:r>
+      </w:hyperlink>
       <w:r>
         <w:rPr>
           <w:rtl w:val="0"/>
@@ -33908,7 +33522,7 @@
       </w:r>
     </w:p>
     <w:sectPr>
-      <w:headerReference r:id="rId49" w:type="default"/>
+      <w:headerReference r:id="rId50" w:type="default"/>
       <w:type w:val="nextPage"/>
       <w:pgSz w:h="15840" w:w="12240" w:orient="portrait"/>
       <w:pgMar w:bottom="1701" w:top="1985" w:left="1985" w:right="1134" w:header="720" w:footer="720"/>

</xml_diff>